<commit_message>
Change few details in Persona
in both files
</commit_message>
<xml_diff>
--- a/ergonomics/marketing-view/Persona_2.docx
+++ b/ergonomics/marketing-view/Persona_2.docx
@@ -2065,55 +2065,55 @@
           </mc:Choice>
           <mc:Fallback>
             <w:pict>
-              <v:group w14:anchorId="00078272" id="Groupe 1" o:spid="_x0000_s1026" alt="&quot;&quot;" style="position:absolute;margin-left:-56.9pt;margin-top:0;width:612pt;height:841.8pt;z-index:-251657216;mso-position-vertical-relative:page;mso-width-relative:margin;mso-height-relative:margin" coordsize="77756,106943" o:gfxdata="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">
-                <v:shape id="Forme libre 15" o:spid="_x0000_s1027" style="position:absolute;width:45732;height:17043;visibility:visible;mso-wrap-style:square;v-text-anchor:top" coordsize="7202,2684" o:gfxdata="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" path="m7201,l,1,,1212,4159,2684,7201,xe" fillcolor="#f05535 [3207]" stroked="f">
+              <v:group w14:anchorId="00078272" id="Groupe 1" o:spid="_x0000_s1026" alt="&quot;&quot;" style="position:absolute;margin-left:-56.9pt;margin-top:0;width:612pt;height:841.8pt;z-index:-251657216;mso-position-vertical-relative:page;mso-width-relative:margin;mso-height-relative:margin" coordsize="77756,106943" o:gfxdata="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">
+                <v:shape id="Forme libre 15" o:spid="_x0000_s1027" style="position:absolute;width:45732;height:17043;visibility:visible;mso-wrap-style:square;v-text-anchor:top" coordsize="7202,2684" o:gfxdata="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" path="m7201,l,1,,1212,4159,2684,7201,xe" fillcolor="#f05535 [3207]" stroked="f">
                   <v:path arrowok="t" o:connecttype="custom" o:connectlocs="4572635,0;0,635;0,769620;2640965,1704340;4572635,0" o:connectangles="0,0,0,0,0"/>
                 </v:shape>
-                <v:group id="Groupe 16" o:spid="_x0000_s1028" style="position:absolute;left:34151;width:43605;height:10223" coordorigin="5373,1" coordsize="6867,1610" o:gfxdata="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">
-                  <v:shape id="Forme libre 17" o:spid="_x0000_s1029" style="position:absolute;left:5373;top:1;width:6867;height:1610;visibility:visible;mso-wrap-style:square;v-text-anchor:top" coordsize="6867,1610" o:gfxdata="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" path="m1828,l,1609,6817,22,6866,2r,l6045,2,1828,xe" fillcolor="#531e4e [3204]" stroked="f">
+                <v:group id="Groupe 16" o:spid="_x0000_s1028" style="position:absolute;left:34151;width:43605;height:10223" coordorigin="5373,1" coordsize="6867,1610" o:gfxdata="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">
+                  <v:shape id="Forme libre 17" o:spid="_x0000_s1029" style="position:absolute;left:5373;top:1;width:6867;height:1610;visibility:visible;mso-wrap-style:square;v-text-anchor:top" coordsize="6867,1610" o:gfxdata="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" path="m1828,l,1609,6817,22,6866,2r,l6045,2,1828,xe" fillcolor="#531e4e [3204]" stroked="f">
                     <v:path arrowok="t" o:connecttype="custom" o:connectlocs="1828,0;0,1609;6817,22;6866,2;6866,2;6045,2;1828,0" o:connectangles="0,0,0,0,0,0,0"/>
                   </v:shape>
-                  <v:shape id="Forme libre 18" o:spid="_x0000_s1030" style="position:absolute;left:5373;top:1;width:6867;height:1610;visibility:visible;mso-wrap-style:square;v-text-anchor:top" coordsize="6867,1610" o:gfxdata="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" path="m6866,l6045,2r821,l6866,xe" fillcolor="#521e4e" stroked="f">
+                  <v:shape id="Forme libre 18" o:spid="_x0000_s1030" style="position:absolute;left:5373;top:1;width:6867;height:1610;visibility:visible;mso-wrap-style:square;v-text-anchor:top" coordsize="6867,1610" o:gfxdata="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" path="m6866,l6045,2r821,l6866,xe" fillcolor="#521e4e" stroked="f">
                     <v:path arrowok="t" o:connecttype="custom" o:connectlocs="6866,0;6045,2;6866,2;6866,0" o:connectangles="0,0,0,0"/>
                   </v:shape>
                 </v:group>
-                <v:shape id="Forme libre 19" o:spid="_x0000_s1031" style="position:absolute;left:26392;top:7550;width:19196;height:9487;visibility:visible;mso-wrap-style:square;v-text-anchor:top" coordsize="3023,1494" o:gfxdata="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" path="m3022,l1213,419,,1493,3022,xe" fillcolor="#cd303c [3206]" stroked="f">
+                <v:shape id="Forme libre 19" o:spid="_x0000_s1031" style="position:absolute;left:26392;top:7550;width:19196;height:9487;visibility:visible;mso-wrap-style:square;v-text-anchor:top" coordsize="3023,1494" o:gfxdata="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" path="m3022,l1213,419,,1493,3022,xe" fillcolor="#cd303c [3206]" stroked="f">
                   <v:path arrowok="t" o:connecttype="custom" o:connectlocs="1918970,0;770255,266065;0,948055;1918970,0" o:connectangles="0,0,0,0"/>
                 </v:shape>
-                <v:shape id="Forme libre 20" o:spid="_x0000_s1032" style="position:absolute;left:26392;width:21197;height:17037;visibility:visible;mso-wrap-style:square;v-text-anchor:top" coordsize="3338,2683" o:gfxdata="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" path="m3337,l3042,,1218,1607r-5,2l1069,1739,,2682,1229,1694,3022,1189,1385,1569,3337,e" fillcolor="#071f3c [3215]" stroked="f">
+                <v:shape id="Forme libre 20" o:spid="_x0000_s1032" style="position:absolute;left:26392;width:21197;height:17037;visibility:visible;mso-wrap-style:square;v-text-anchor:top" coordsize="3338,2683" o:gfxdata="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" path="m3337,l3042,,1218,1607r-5,2l1069,1739,,2682,1229,1694,3022,1189,1385,1569,3337,e" fillcolor="#071f3c [3215]" stroked="f">
                   <v:path arrowok="t" o:connecttype="custom" o:connectlocs="2118995,0;1931670,0;773430,1020445;770255,1021715;678815,1104265;0,1703070;780415,1075690;1918970,755015;879475,996315;2118995,0" o:connectangles="0,0,0,0,0,0,0,0,0,0"/>
                 </v:shape>
-                <v:shape id="Forme libre 4" o:spid="_x0000_s1033" style="position:absolute;left:39069;top:96796;width:38653;height:10122;visibility:visible;mso-wrap-style:square;v-text-anchor:top" coordsize="6087,1594" o:gfxdata="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" path="m2580,l,1593r6086,l6086,722,2580,xe" fillcolor="#cd303c [3206]" stroked="f">
+                <v:shape id="Forme libre 4" o:spid="_x0000_s1033" style="position:absolute;left:39069;top:96796;width:38653;height:10122;visibility:visible;mso-wrap-style:square;v-text-anchor:top" coordsize="6087,1594" o:gfxdata="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" path="m2580,l,1593r6086,l6086,722,2580,xe" fillcolor="#cd303c [3206]" stroked="f">
                   <v:path arrowok="t" o:connecttype="custom" o:connectlocs="1638300,0;0,1011555;3864610,1011555;3864610,458470;1638300,0" o:connectangles="0,0,0,0,0"/>
                 </v:shape>
-                <v:shape id="Forme libre 5" o:spid="_x0000_s1034" style="position:absolute;left:49599;top:100399;width:13525;height:3156;visibility:visible;mso-wrap-style:square;v-text-anchor:top" coordsize="2130,497" o:gfxdata="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" path="m,l2129,496,1994,377,,xe" fillcolor="#071f3c [3215]" stroked="f">
+                <v:shape id="Forme libre 5" o:spid="_x0000_s1034" style="position:absolute;left:49599;top:100399;width:13525;height:3156;visibility:visible;mso-wrap-style:square;v-text-anchor:top" coordsize="2130,497" o:gfxdata="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" path="m,l2129,496,1994,377,,xe" fillcolor="#071f3c [3215]" stroked="f">
                   <v:path arrowok="t" o:connecttype="custom" o:connectlocs="0,0;1351915,314960;1266190,239395;0,0" o:connectangles="0,0,0,0"/>
                 </v:shape>
-                <v:shape id="Forme libre 6" o:spid="_x0000_s1035" style="position:absolute;top:90008;width:45605;height:16935;visibility:visible;mso-wrap-style:square;v-text-anchor:top" coordsize="7182,2667" o:gfxdata="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" path="m4159,l,1472,,2666r7181,l4159,xe" fillcolor="#cd303c [3206]" stroked="f">
+                <v:shape id="Forme libre 6" o:spid="_x0000_s1035" style="position:absolute;top:90008;width:45605;height:16935;visibility:visible;mso-wrap-style:square;v-text-anchor:top" coordsize="7182,2667" o:gfxdata="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" path="m4159,l,1472,,2666r7181,l4159,xe" fillcolor="#cd303c [3206]" stroked="f">
                   <v:path arrowok="t" o:connecttype="custom" o:connectlocs="2640965,0;0,934720;0,1692910;4559935,1692910;2640965,0" o:connectangles="0,0,0,0,0"/>
                 </v:shape>
-                <v:shape id="Forme libre 7" o:spid="_x0000_s1036" style="position:absolute;left:34151;top:96796;width:43396;height:10122;visibility:visible;mso-wrap-style:square;v-text-anchor:top" coordsize="6834,1594" o:gfxdata="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" path="m,l1810,1593r5023,l6817,1586,,xe" fillcolor="#531e4e [3204]" stroked="f">
+                <v:shape id="Forme libre 7" o:spid="_x0000_s1036" style="position:absolute;left:34151;top:96796;width:43396;height:10122;visibility:visible;mso-wrap-style:square;v-text-anchor:top" coordsize="6834,1594" o:gfxdata="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" path="m,l1810,1593r5023,l6817,1586,,xe" fillcolor="#531e4e [3204]" stroked="f">
                   <v:path arrowok="t" o:connecttype="custom" o:connectlocs="0,0;1149350,1011555;4338955,1011555;4328795,1007110;0,0" o:connectangles="0,0,0,0,0"/>
                 </v:shape>
-                <v:shape id="Forme libre 9" o:spid="_x0000_s1037" style="position:absolute;left:26462;top:90008;width:40576;height:16935;visibility:visible;mso-wrap-style:square;v-text-anchor:top" coordsize="6390,2667" o:gfxdata="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" path="m3318,2666l,,3024,2666r294,e" fillcolor="#071f3c [3215]" stroked="f">
+                <v:shape id="Forme libre 9" o:spid="_x0000_s1037" style="position:absolute;left:26462;top:90008;width:40576;height:16935;visibility:visible;mso-wrap-style:square;v-text-anchor:top" coordsize="6390,2667" o:gfxdata="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" path="m3318,2666l,,3024,2666r294,e" fillcolor="#071f3c [3215]" stroked="f">
                   <v:path arrowok="t" o:connecttype="custom" o:connectlocs="2106930,1692910;0,0;1920240,1692910;2106930,1692910" o:connectangles="0,0,0,0"/>
                 </v:shape>
-                <v:shape id="Forme libre 10" o:spid="_x0000_s1038" style="position:absolute;left:26462;top:90008;width:40576;height:16935;visibility:visible;mso-wrap-style:square;v-text-anchor:top" coordsize="6390,2667" o:gfxdata="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" path="m6389,2666l4573,1073,6223,2666r166,e" fillcolor="#071f3c [3215]" stroked="f">
+                <v:shape id="Forme libre 10" o:spid="_x0000_s1038" style="position:absolute;left:26462;top:90008;width:40576;height:16935;visibility:visible;mso-wrap-style:square;v-text-anchor:top" coordsize="6390,2667" o:gfxdata="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" path="m6389,2666l4573,1073,6223,2666r166,e" fillcolor="#071f3c [3215]" stroked="f">
                   <v:path arrowok="t" o:connecttype="custom" o:connectlocs="4057015,1692910;2903855,681355;3951605,1692910;4057015,1692910" o:connectangles="0,0,0,0"/>
                 </v:shape>
-                <v:shape id="Forme libre 11" o:spid="_x0000_s1039" style="position:absolute;left:26392;top:90008;width:19196;height:9486;visibility:visible;mso-wrap-style:square;v-text-anchor:top" coordsize="3023,1494" o:gfxdata="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" path="m,l1213,1073r1809,420l,xe" fillcolor="#791732 [3205]" stroked="f">
+                <v:shape id="Forme libre 11" o:spid="_x0000_s1039" style="position:absolute;left:26392;top:90008;width:19196;height:9486;visibility:visible;mso-wrap-style:square;v-text-anchor:top" coordsize="3023,1494" o:gfxdata="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" path="m,l1213,1073r1809,420l,xe" fillcolor="#791732 [3205]" stroked="f">
                   <v:path arrowok="t" o:connecttype="custom" o:connectlocs="0,0;770255,681355;1918970,948055;0,0" o:connectangles="0,0,0,0"/>
                 </v:shape>
-                <v:shape id="Forme libre 12" o:spid="_x0000_s1040" style="position:absolute;left:33181;top:95965;width:12402;height:3499;visibility:visible;mso-wrap-style:square;v-text-anchor:top" coordsize="1953,551" o:gfxdata="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" path="m,l143,130,1952,550,,xe" fillcolor="#071f3c [3215]" stroked="f">
+                <v:shape id="Forme libre 12" o:spid="_x0000_s1040" style="position:absolute;left:33181;top:95965;width:12402;height:3499;visibility:visible;mso-wrap-style:square;v-text-anchor:top" coordsize="1953,551" o:gfxdata="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" path="m,l143,130,1952,550,,xe" fillcolor="#071f3c [3215]" stroked="f">
                   <v:path arrowok="t" o:connecttype="custom" o:connectlocs="0,0;90805,82550;1239520,349250;0,0" o:connectangles="0,0,0,0"/>
                 </v:shape>
-                <v:shape id="Forme libre 13" o:spid="_x0000_s1041" style="position:absolute;left:55487;top:96796;width:22269;height:10122;visibility:visible;mso-wrap-style:square;v-text-anchor:top" coordsize="3507,1594" o:gfxdata="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" path="m,l1815,1593r1691,l3506,722,,xe" fillcolor="#f05535 [3207]" stroked="f">
+                <v:shape id="Forme libre 13" o:spid="_x0000_s1041" style="position:absolute;left:55487;top:96796;width:22269;height:10122;visibility:visible;mso-wrap-style:square;v-text-anchor:top" coordsize="3507,1594" o:gfxdata="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" path="m,l1815,1593r1691,l3506,722,,xe" fillcolor="#f05535 [3207]" stroked="f">
                   <v:path arrowok="t" o:connecttype="custom" o:connectlocs="0,0;1152525,1011555;2226310,1011555;2226310,458470;0,0" o:connectangles="0,0,0,0,0"/>
                 </v:shape>
-                <v:shape id="Forme libre 22" o:spid="_x0000_s1042" style="position:absolute;left:69;top:49391;width:25946;height:3994;visibility:visible;mso-wrap-style:square;v-text-anchor:top" coordsize="4086,629" o:gfxdata="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" path="m3772,l,,,628r3772,l3843,619r66,-23l3968,559r48,-49l4054,451r23,-66l4086,314r-9,-72l4054,176r-38,-59l3968,69,3909,32,3843,8,3772,xe" fillcolor="#531e4e [3204]" stroked="f">
+                <v:shape id="Forme libre 22" o:spid="_x0000_s1042" style="position:absolute;left:69;top:49391;width:25946;height:3994;visibility:visible;mso-wrap-style:square;v-text-anchor:top" coordsize="4086,629" o:gfxdata="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" path="m3772,l,,,628r3772,l3843,619r66,-23l3968,559r48,-49l4054,451r23,-66l4086,314r-9,-72l4054,176r-38,-59l3968,69,3909,32,3843,8,3772,xe" fillcolor="#531e4e [3204]" stroked="f">
                   <v:path arrowok="t" o:connecttype="custom" o:connectlocs="2395220,0;0,0;0,398780;2395220,398780;2440305,393065;2482215,378460;2519680,354965;2550160,323850;2574290,286385;2588895,244475;2594610,199390;2588895,153670;2574290,111760;2550160,74295;2519680,43815;2482215,20320;2440305,5080;2395220,0" o:connectangles="0,0,0,0,0,0,0,0,0,0,0,0,0,0,0,0,0,0"/>
                 </v:shape>
-                <v:shape id="Forme libre 27" o:spid="_x0000_s1043" style="position:absolute;top:54448;width:25946;height:3994;visibility:visible;mso-wrap-style:square;v-text-anchor:top" coordsize="4086,629" o:gfxdata="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" path="m3772,l,,,628r3772,l3843,619r66,-23l3968,559r48,-49l4054,451r23,-66l4086,314r-9,-72l4054,176r-38,-59l3968,69,3909,32,3843,8,3772,xe" fillcolor="#5a1125 [2405]" stroked="f">
+                <v:shape id="Forme libre 27" o:spid="_x0000_s1043" style="position:absolute;top:54448;width:25946;height:3994;visibility:visible;mso-wrap-style:square;v-text-anchor:top" coordsize="4086,629" o:gfxdata="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" path="m3772,l,,,628r3772,l3843,619r66,-23l3968,559r48,-49l4054,451r23,-66l4086,314r-9,-72l4054,176r-38,-59l3968,69,3909,32,3843,8,3772,xe" fillcolor="#5a1125 [2405]" stroked="f">
                   <v:path arrowok="t" o:connecttype="custom" o:connectlocs="2395220,0;0,0;0,398780;2395220,398780;2440305,393065;2482215,378460;2519680,354965;2550160,323850;2574290,286385;2588895,244475;2594610,199390;2588895,153670;2574290,111760;2550160,74295;2519680,43815;2482215,20320;2440305,5080;2395220,0" o:connectangles="0,0,0,0,0,0,0,0,0,0,0,0,0,0,0,0,0,0"/>
                 </v:shape>
                 <v:shapetype id="_x0000_t75" coordsize="21600,21600" o:spt="75" o:preferrelative="t" path="m@4@5l@4@11@9@11@9@5xe" filled="f" stroked="f">
@@ -2135,24 +2135,24 @@
                   <v:path o:extrusionok="f" gradientshapeok="t" o:connecttype="rect"/>
                   <o:lock v:ext="edit" aspectratio="t"/>
                 </v:shapetype>
-                <v:shape id="Image 28" o:spid="_x0000_s1044" type="#_x0000_t75" alt="Icône de téléphone" style="position:absolute;left:22860;top:55626;width:1651;height:1651;visibility:visible;mso-wrap-style:square" o:gfxdata="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">
+                <v:shape id="Image 28" o:spid="_x0000_s1044" type="#_x0000_t75" alt="Icône de téléphone" style="position:absolute;left:22860;top:55626;width:1651;height:1651;visibility:visible;mso-wrap-style:square" o:gfxdata="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">
                   <v:imagedata r:id="rId14" o:title="Icône de téléphone"/>
                   <v:path arrowok="t"/>
                 </v:shape>
-                <v:shape id="Forme libre 31" o:spid="_x0000_s1045" style="position:absolute;top:59505;width:25946;height:3994;visibility:visible;mso-wrap-style:square;v-text-anchor:top" coordsize="4086,629" o:gfxdata="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" path="m3772,l,,,628r3772,l3843,619r66,-23l3968,559r48,-49l4054,451r23,-66l4086,314r-9,-72l4054,176r-38,-59l3968,69,3909,32,3843,8,3772,xe" fillcolor="#99242c [2406]" stroked="f">
+                <v:shape id="Forme libre 31" o:spid="_x0000_s1045" style="position:absolute;top:59505;width:25946;height:3994;visibility:visible;mso-wrap-style:square;v-text-anchor:top" coordsize="4086,629" o:gfxdata="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" path="m3772,l,,,628r3772,l3843,619r66,-23l3968,559r48,-49l4054,451r23,-66l4086,314r-9,-72l4054,176r-38,-59l3968,69,3909,32,3843,8,3772,xe" fillcolor="#99242c [2406]" stroked="f">
                   <v:path arrowok="t" o:connecttype="custom" o:connectlocs="2395220,0;0,0;0,398780;2395220,398780;2440305,393065;2482215,378460;2519680,354965;2550160,323850;2574290,286385;2588895,244475;2594610,199390;2588895,153670;2574290,111760;2550160,74295;2519680,43815;2482215,20320;2440305,5080;2395220,0" o:connectangles="0,0,0,0,0,0,0,0,0,0,0,0,0,0,0,0,0,0"/>
                 </v:shape>
-                <v:shape id="Image 32" o:spid="_x0000_s1046" type="#_x0000_t75" alt="Icône d’e-mail" style="position:absolute;left:22860;top:60682;width:1651;height:1651;visibility:visible;mso-wrap-style:square" o:gfxdata="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">
+                <v:shape id="Image 32" o:spid="_x0000_s1046" type="#_x0000_t75" alt="Icône d’e-mail" style="position:absolute;left:22860;top:60682;width:1651;height:1651;visibility:visible;mso-wrap-style:square" o:gfxdata="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">
                   <v:imagedata r:id="rId15" o:title="Icône d’e-mail"/>
                 </v:shape>
-                <v:shape id="Image 23" o:spid="_x0000_s1047" type="#_x0000_t75" alt="Icône de GPS" style="position:absolute;left:22929;top:50569;width:1524;height:2032;visibility:visible;mso-wrap-style:square" o:gfxdata="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">
+                <v:shape id="Image 23" o:spid="_x0000_s1047" type="#_x0000_t75" alt="Icône de GPS" style="position:absolute;left:22929;top:50569;width:1524;height:2032;visibility:visible;mso-wrap-style:square" o:gfxdata="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">
                   <v:imagedata r:id="rId16" o:title="Icône de GPS"/>
                   <v:path arrowok="t"/>
                 </v:shape>
-                <v:shape id="Forme libre 35" o:spid="_x0000_s1048" style="position:absolute;top:64631;width:25946;height:3994;visibility:visible;mso-wrap-style:square;v-text-anchor:top" coordsize="4086,629" o:gfxdata="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" path="m3772,l,,,628r3772,l3843,619r66,-23l3968,559r48,-49l4054,451r23,-66l4086,314r-9,-72l4054,176r-38,-59l3968,69,3909,32,3843,8,3772,xe" fillcolor="#cc2f0f [2407]" stroked="f">
+                <v:shape id="Forme libre 35" o:spid="_x0000_s1048" style="position:absolute;top:64631;width:25946;height:3994;visibility:visible;mso-wrap-style:square;v-text-anchor:top" coordsize="4086,629" o:gfxdata="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" path="m3772,l,,,628r3772,l3843,619r66,-23l3968,559r48,-49l4054,451r23,-66l4086,314r-9,-72l4054,176r-38,-59l3968,69,3909,32,3843,8,3772,xe" fillcolor="#cc2f0f [2407]" stroked="f">
                   <v:path arrowok="t" o:connecttype="custom" o:connectlocs="2395220,0;0,0;0,398780;2395220,398780;2440305,393065;2482215,378460;2519680,354965;2550160,323850;2574290,286385;2588895,244475;2594610,199390;2588895,153670;2574290,111760;2550160,74295;2519680,43815;2482215,20320;2440305,5080;2395220,0" o:connectangles="0,0,0,0,0,0,0,0,0,0,0,0,0,0,0,0,0,0"/>
                 </v:shape>
-                <v:shape id="Image 36" o:spid="_x0000_s1049" type="#_x0000_t75" alt="Icône site web" style="position:absolute;left:22860;top:65809;width:1651;height:1651;visibility:visible;mso-wrap-style:square" o:gfxdata="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">
+                <v:shape id="Image 36" o:spid="_x0000_s1049" type="#_x0000_t75" alt="Icône site web" style="position:absolute;left:22860;top:65809;width:1651;height:1651;visibility:visible;mso-wrap-style:square" o:gfxdata="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">
                   <v:imagedata r:id="rId17" o:title="Icône site web"/>
                   <v:path arrowok="t"/>
                 </v:shape>
@@ -2972,7 +2972,10 @@
               <w:pStyle w:val="Informations"/>
             </w:pPr>
             <w:r>
-              <w:t>Femelle</w:t>
+              <w:t>Fe</w:t>
+            </w:r>
+            <w:r>
+              <w:t>mme</w:t>
             </w:r>
           </w:p>
         </w:tc>
@@ -3087,7 +3090,7 @@
               <w:pStyle w:val="Informations"/>
             </w:pPr>
             <w:r>
-              <w:t>Lea1120#7534</w:t>
+              <w:t>Lea1120</w:t>
             </w:r>
           </w:p>
         </w:tc>
@@ -3201,16 +3204,11 @@
             <w:pPr>
               <w:pStyle w:val="Informations"/>
             </w:pPr>
-            <w:proofErr w:type="spellStart"/>
             <w:r>
               <w:t>Etudiant</w:t>
             </w:r>
             <w:r>
-              <w:t>e</w:t>
-            </w:r>
-            <w:proofErr w:type="spellEnd"/>
-            <w:r>
-              <w:t xml:space="preserve"> marketing</w:t>
+              <w:t>e marketing</w:t>
             </w:r>
           </w:p>
         </w:tc>
@@ -4756,15 +4754,6 @@
 </file>
 
 <file path=customXml/item1.xml><?xml version="1.0" encoding="utf-8"?>
-<?mso-contentType ?>
-<FormTemplates xmlns="http://schemas.microsoft.com/sharepoint/v3/contenttype/forms">
-  <Display>DocumentLibraryForm</Display>
-  <Edit>DocumentLibraryForm</Edit>
-  <New>DocumentLibraryForm</New>
-</FormTemplates>
-</file>
-
-<file path=customXml/item2.xml><?xml version="1.0" encoding="utf-8"?>
 <p:properties xmlns:p="http://schemas.microsoft.com/office/2006/metadata/properties" xmlns:xsi="http://www.w3.org/2001/XMLSchema-instance" xmlns:pc="http://schemas.microsoft.com/office/infopath/2007/PartnerControls">
   <documentManagement>
     <_ip_UnifiedCompliancePolicyUIAction xmlns="http://schemas.microsoft.com/sharepoint/v3" xsi:nil="true"/>
@@ -4782,6 +4771,15 @@
     <MediaServiceKeyPoints xmlns="71af3243-3dd4-4a8d-8c0d-dd76da1f02a5" xsi:nil="true"/>
   </documentManagement>
 </p:properties>
+</file>
+
+<file path=customXml/item2.xml><?xml version="1.0" encoding="utf-8"?>
+<?mso-contentType ?>
+<FormTemplates xmlns="http://schemas.microsoft.com/sharepoint/v3/contenttype/forms">
+  <Display>DocumentLibraryForm</Display>
+  <Edit>DocumentLibraryForm</Edit>
+  <New>DocumentLibraryForm</New>
+</FormTemplates>
 </file>
 
 <file path=customXml/item3.xml><?xml version="1.0" encoding="utf-8"?>
@@ -5073,14 +5071,6 @@
 </file>
 
 <file path=customXml/itemProps1.xml><?xml version="1.0" encoding="utf-8"?>
-<ds:datastoreItem xmlns:ds="http://schemas.openxmlformats.org/officeDocument/2006/customXml" ds:itemID="{D85489DB-4D80-43CD-BDEB-EE751808CAE8}">
-  <ds:schemaRefs>
-    <ds:schemaRef ds:uri="http://schemas.microsoft.com/sharepoint/v3/contenttype/forms"/>
-  </ds:schemaRefs>
-</ds:datastoreItem>
-</file>
-
-<file path=customXml/itemProps2.xml><?xml version="1.0" encoding="utf-8"?>
 <ds:datastoreItem xmlns:ds="http://schemas.openxmlformats.org/officeDocument/2006/customXml" ds:itemID="{E5360A26-8BD0-49EF-AE8D-873090546DBD}">
   <ds:schemaRefs>
     <ds:schemaRef ds:uri="http://schemas.microsoft.com/office/2006/metadata/properties"/>
@@ -5088,6 +5078,14 @@
     <ds:schemaRef ds:uri="http://schemas.microsoft.com/sharepoint/v3"/>
     <ds:schemaRef ds:uri="71af3243-3dd4-4a8d-8c0d-dd76da1f02a5"/>
     <ds:schemaRef ds:uri="230e9df3-be65-4c73-a93b-d1236ebd677e"/>
+  </ds:schemaRefs>
+</ds:datastoreItem>
+</file>
+
+<file path=customXml/itemProps2.xml><?xml version="1.0" encoding="utf-8"?>
+<ds:datastoreItem xmlns:ds="http://schemas.openxmlformats.org/officeDocument/2006/customXml" ds:itemID="{D85489DB-4D80-43CD-BDEB-EE751808CAE8}">
+  <ds:schemaRefs>
+    <ds:schemaRef ds:uri="http://schemas.microsoft.com/sharepoint/v3/contenttype/forms"/>
   </ds:schemaRefs>
 </ds:datastoreItem>
 </file>

</xml_diff>